<commit_message>
Buscador DO dos Municípios & Organização das pastas do Projeto
Implementação do buscador de PDFs do DO dos Municípios e a organização das pastas do projeto em BackEnd e FrontEnd na pasta Projeto.
</commit_message>
<xml_diff>
--- a/Documentação/Processos/Templates/Plano_de_Testes_-_Template.docx
+++ b/Documentação/Processos/Templates/Plano_de_Testes_-_Template.docx
@@ -764,10 +764,6 @@
         <w:p>
           <w:pPr>
             <w:pStyle w:val="Sumrio2"/>
-            <w:tabs>
-              <w:tab w:val="left" w:pos="660"/>
-              <w:tab w:val="right" w:leader="dot" w:pos="8494"/>
-            </w:tabs>
             <w:rPr>
               <w:rFonts w:eastAsiaTheme="minorEastAsia"/>
               <w:noProof/>
@@ -783,7 +779,7 @@
           <w:r>
             <w:fldChar w:fldCharType="separate"/>
           </w:r>
-          <w:hyperlink w:anchor="_Toc517094780" w:history="1">
+          <w:hyperlink w:anchor="_Toc519837398" w:history="1">
             <w:r>
               <w:rPr>
                 <w:rStyle w:val="Hyperlink"/>
@@ -826,7 +822,7 @@
                 <w:noProof/>
                 <w:webHidden/>
               </w:rPr>
-              <w:instrText xml:space="preserve"> PAGEREF _Toc517094780 \h </w:instrText>
+              <w:instrText xml:space="preserve"> PAGEREF _Toc519837398 \h </w:instrText>
             </w:r>
             <w:r>
               <w:rPr>
@@ -859,25 +855,21 @@
         </w:p>
         <w:p>
           <w:pPr>
-            <w:pStyle w:val="Sumrio3"/>
-            <w:tabs>
-              <w:tab w:val="left" w:pos="880"/>
-              <w:tab w:val="right" w:leader="dot" w:pos="8494"/>
-            </w:tabs>
+            <w:pStyle w:val="Sumrio2"/>
             <w:rPr>
               <w:rFonts w:eastAsiaTheme="minorEastAsia"/>
               <w:noProof/>
               <w:lang w:eastAsia="pt-BR"/>
             </w:rPr>
           </w:pPr>
-          <w:hyperlink w:anchor="_Toc517094781" w:history="1">
+          <w:hyperlink w:anchor="_Toc519837399" w:history="1">
             <w:r>
               <w:rPr>
                 <w:rStyle w:val="Hyperlink"/>
-                <w:rFonts w:ascii="Symbol" w:hAnsi="Symbol"/>
+                <w:rFonts w:ascii="Wingdings" w:hAnsi="Wingdings"/>
                 <w:noProof/>
               </w:rPr>
-              <w:t></w:t>
+              <w:t></w:t>
             </w:r>
             <w:r>
               <w:rPr>
@@ -913,7 +905,7 @@
                 <w:noProof/>
                 <w:webHidden/>
               </w:rPr>
-              <w:instrText xml:space="preserve"> PAGEREF _Toc517094781 \h </w:instrText>
+              <w:instrText xml:space="preserve"> PAGEREF _Toc519837399 \h </w:instrText>
             </w:r>
             <w:r>
               <w:rPr>
@@ -947,22 +939,35 @@
         <w:p>
           <w:pPr>
             <w:pStyle w:val="Sumrio2"/>
-            <w:tabs>
-              <w:tab w:val="right" w:leader="dot" w:pos="8494"/>
-            </w:tabs>
             <w:rPr>
               <w:rFonts w:eastAsiaTheme="minorEastAsia"/>
               <w:noProof/>
               <w:lang w:eastAsia="pt-BR"/>
             </w:rPr>
           </w:pPr>
-          <w:hyperlink w:anchor="_Toc517094782" w:history="1">
+          <w:hyperlink w:anchor="_Toc519837400" w:history="1">
+            <w:r>
+              <w:rPr>
+                <w:rStyle w:val="Hyperlink"/>
+                <w:rFonts w:ascii="Wingdings" w:hAnsi="Wingdings"/>
+                <w:noProof/>
+              </w:rPr>
+              <w:t></w:t>
+            </w:r>
+            <w:r>
+              <w:rPr>
+                <w:rFonts w:eastAsiaTheme="minorEastAsia"/>
+                <w:noProof/>
+                <w:lang w:eastAsia="pt-BR"/>
+              </w:rPr>
+              <w:tab/>
+            </w:r>
             <w:r>
               <w:rPr>
                 <w:rStyle w:val="Hyperlink"/>
                 <w:noProof/>
               </w:rPr>
-              <w:t>&gt;</w:t>
+              <w:t>Estratégia de Geração de Massa de Dados para Testes Funcionais</w:t>
             </w:r>
             <w:r>
               <w:rPr>
@@ -983,7 +988,7 @@
                 <w:noProof/>
                 <w:webHidden/>
               </w:rPr>
-              <w:instrText xml:space="preserve"> PAGEREF _Toc517094782 \h </w:instrText>
+              <w:instrText xml:space="preserve"> PAGEREF _Toc519837400 \h </w:instrText>
             </w:r>
             <w:r>
               <w:rPr>
@@ -1017,17 +1022,13 @@
         <w:p>
           <w:pPr>
             <w:pStyle w:val="Sumrio2"/>
-            <w:tabs>
-              <w:tab w:val="left" w:pos="660"/>
-              <w:tab w:val="right" w:leader="dot" w:pos="8494"/>
-            </w:tabs>
             <w:rPr>
               <w:rFonts w:eastAsiaTheme="minorEastAsia"/>
               <w:noProof/>
               <w:lang w:eastAsia="pt-BR"/>
             </w:rPr>
           </w:pPr>
-          <w:hyperlink w:anchor="_Toc517094783" w:history="1">
+          <w:hyperlink w:anchor="_Toc519837401" w:history="1">
             <w:r>
               <w:rPr>
                 <w:rStyle w:val="Hyperlink"/>
@@ -1049,7 +1050,7 @@
                 <w:rStyle w:val="Hyperlink"/>
                 <w:noProof/>
               </w:rPr>
-              <w:t>Estratégia de Geração de Massa de Dados para Testes Funcionais</w:t>
+              <w:t>Equipe</w:t>
             </w:r>
             <w:r>
               <w:rPr>
@@ -1070,7 +1071,7 @@
                 <w:noProof/>
                 <w:webHidden/>
               </w:rPr>
-              <w:instrText xml:space="preserve"> PAGEREF _Toc517094783 \h </w:instrText>
+              <w:instrText xml:space="preserve"> PAGEREF _Toc519837401 \h </w:instrText>
             </w:r>
             <w:r>
               <w:rPr>
@@ -1103,25 +1104,21 @@
         </w:p>
         <w:p>
           <w:pPr>
-            <w:pStyle w:val="Sumrio1"/>
-            <w:tabs>
-              <w:tab w:val="left" w:pos="440"/>
-              <w:tab w:val="right" w:leader="dot" w:pos="8494"/>
-            </w:tabs>
+            <w:pStyle w:val="Sumrio2"/>
             <w:rPr>
               <w:rFonts w:eastAsiaTheme="minorEastAsia"/>
               <w:noProof/>
               <w:lang w:eastAsia="pt-BR"/>
             </w:rPr>
           </w:pPr>
-          <w:hyperlink w:anchor="_Toc517094784" w:history="1">
+          <w:hyperlink w:anchor="_Toc519837402" w:history="1">
             <w:r>
               <w:rPr>
                 <w:rStyle w:val="Hyperlink"/>
-                <w:rFonts w:ascii="Symbol" w:hAnsi="Symbol" w:cs="Segoe UI"/>
+                <w:rFonts w:ascii="Wingdings" w:hAnsi="Wingdings"/>
                 <w:noProof/>
               </w:rPr>
-              <w:t></w:t>
+              <w:t></w:t>
             </w:r>
             <w:r>
               <w:rPr>
@@ -1134,10 +1131,9 @@
             <w:r>
               <w:rPr>
                 <w:rStyle w:val="Hyperlink"/>
-                <w:rFonts w:ascii="Segoe UI" w:hAnsi="Segoe UI" w:cs="Segoe UI"/>
                 <w:noProof/>
               </w:rPr>
-              <w:t>Equipe</w:t>
+              <w:t>Cronograma</w:t>
             </w:r>
             <w:r>
               <w:rPr>
@@ -1158,703 +1154,7 @@
                 <w:noProof/>
                 <w:webHidden/>
               </w:rPr>
-              <w:instrText xml:space="preserve"> PAGEREF _Toc517094784 \h </w:instrText>
-            </w:r>
-            <w:r>
-              <w:rPr>
-                <w:noProof/>
-                <w:webHidden/>
-              </w:rPr>
-            </w:r>
-            <w:r>
-              <w:rPr>
-                <w:noProof/>
-                <w:webHidden/>
-              </w:rPr>
-              <w:fldChar w:fldCharType="separate"/>
-            </w:r>
-            <w:r>
-              <w:rPr>
-                <w:noProof/>
-                <w:webHidden/>
-              </w:rPr>
-              <w:t>5</w:t>
-            </w:r>
-            <w:r>
-              <w:rPr>
-                <w:noProof/>
-                <w:webHidden/>
-              </w:rPr>
-              <w:fldChar w:fldCharType="end"/>
-            </w:r>
-          </w:hyperlink>
-        </w:p>
-        <w:p>
-          <w:pPr>
-            <w:pStyle w:val="Sumrio2"/>
-            <w:tabs>
-              <w:tab w:val="left" w:pos="660"/>
-              <w:tab w:val="right" w:leader="dot" w:pos="8494"/>
-            </w:tabs>
-            <w:rPr>
-              <w:rFonts w:eastAsiaTheme="minorEastAsia"/>
-              <w:noProof/>
-              <w:lang w:eastAsia="pt-BR"/>
-            </w:rPr>
-          </w:pPr>
-          <w:hyperlink w:anchor="_Toc517094785" w:history="1">
-            <w:r>
-              <w:rPr>
-                <w:rStyle w:val="Hyperlink"/>
-                <w:rFonts w:ascii="Wingdings" w:hAnsi="Wingdings"/>
-                <w:noProof/>
-              </w:rPr>
-              <w:t></w:t>
-            </w:r>
-            <w:r>
-              <w:rPr>
-                <w:rFonts w:eastAsiaTheme="minorEastAsia"/>
-                <w:noProof/>
-                <w:lang w:eastAsia="pt-BR"/>
-              </w:rPr>
-              <w:tab/>
-            </w:r>
-            <w:r>
-              <w:rPr>
-                <w:rStyle w:val="Hyperlink"/>
-                <w:noProof/>
-              </w:rPr>
-              <w:t>Ambiente de Teste</w:t>
-            </w:r>
-            <w:r>
-              <w:rPr>
-                <w:noProof/>
-                <w:webHidden/>
-              </w:rPr>
-              <w:tab/>
-            </w:r>
-            <w:r>
-              <w:rPr>
-                <w:noProof/>
-                <w:webHidden/>
-              </w:rPr>
-              <w:fldChar w:fldCharType="begin"/>
-            </w:r>
-            <w:r>
-              <w:rPr>
-                <w:noProof/>
-                <w:webHidden/>
-              </w:rPr>
-              <w:instrText xml:space="preserve"> PAGEREF _Toc517094785 \h </w:instrText>
-            </w:r>
-            <w:r>
-              <w:rPr>
-                <w:noProof/>
-                <w:webHidden/>
-              </w:rPr>
-            </w:r>
-            <w:r>
-              <w:rPr>
-                <w:noProof/>
-                <w:webHidden/>
-              </w:rPr>
-              <w:fldChar w:fldCharType="separate"/>
-            </w:r>
-            <w:r>
-              <w:rPr>
-                <w:noProof/>
-                <w:webHidden/>
-              </w:rPr>
-              <w:t>6</w:t>
-            </w:r>
-            <w:r>
-              <w:rPr>
-                <w:noProof/>
-                <w:webHidden/>
-              </w:rPr>
-              <w:fldChar w:fldCharType="end"/>
-            </w:r>
-          </w:hyperlink>
-        </w:p>
-        <w:p>
-          <w:pPr>
-            <w:pStyle w:val="Sumrio3"/>
-            <w:tabs>
-              <w:tab w:val="left" w:pos="880"/>
-              <w:tab w:val="right" w:leader="dot" w:pos="8494"/>
-            </w:tabs>
-            <w:rPr>
-              <w:rFonts w:eastAsiaTheme="minorEastAsia"/>
-              <w:noProof/>
-              <w:lang w:eastAsia="pt-BR"/>
-            </w:rPr>
-          </w:pPr>
-          <w:hyperlink w:anchor="_Toc517094786" w:history="1">
-            <w:r>
-              <w:rPr>
-                <w:rStyle w:val="Hyperlink"/>
-                <w:rFonts w:ascii="Symbol" w:hAnsi="Symbol"/>
-                <w:noProof/>
-              </w:rPr>
-              <w:t></w:t>
-            </w:r>
-            <w:r>
-              <w:rPr>
-                <w:rFonts w:eastAsiaTheme="minorEastAsia"/>
-                <w:noProof/>
-                <w:lang w:eastAsia="pt-BR"/>
-              </w:rPr>
-              <w:tab/>
-            </w:r>
-            <w:r>
-              <w:rPr>
-                <w:rStyle w:val="Hyperlink"/>
-                <w:noProof/>
-              </w:rPr>
-              <w:t>Diagrama de Implantação</w:t>
-            </w:r>
-            <w:r>
-              <w:rPr>
-                <w:noProof/>
-                <w:webHidden/>
-              </w:rPr>
-              <w:tab/>
-            </w:r>
-            <w:r>
-              <w:rPr>
-                <w:noProof/>
-                <w:webHidden/>
-              </w:rPr>
-              <w:fldChar w:fldCharType="begin"/>
-            </w:r>
-            <w:r>
-              <w:rPr>
-                <w:noProof/>
-                <w:webHidden/>
-              </w:rPr>
-              <w:instrText xml:space="preserve"> PAGEREF _Toc517094786 \h </w:instrText>
-            </w:r>
-            <w:r>
-              <w:rPr>
-                <w:noProof/>
-                <w:webHidden/>
-              </w:rPr>
-            </w:r>
-            <w:r>
-              <w:rPr>
-                <w:noProof/>
-                <w:webHidden/>
-              </w:rPr>
-              <w:fldChar w:fldCharType="separate"/>
-            </w:r>
-            <w:r>
-              <w:rPr>
-                <w:noProof/>
-                <w:webHidden/>
-              </w:rPr>
-              <w:t>6</w:t>
-            </w:r>
-            <w:r>
-              <w:rPr>
-                <w:noProof/>
-                <w:webHidden/>
-              </w:rPr>
-              <w:fldChar w:fldCharType="end"/>
-            </w:r>
-          </w:hyperlink>
-        </w:p>
-        <w:p>
-          <w:pPr>
-            <w:pStyle w:val="Sumrio3"/>
-            <w:tabs>
-              <w:tab w:val="left" w:pos="880"/>
-              <w:tab w:val="right" w:leader="dot" w:pos="8494"/>
-            </w:tabs>
-            <w:rPr>
-              <w:rFonts w:eastAsiaTheme="minorEastAsia"/>
-              <w:noProof/>
-              <w:lang w:eastAsia="pt-BR"/>
-            </w:rPr>
-          </w:pPr>
-          <w:hyperlink w:anchor="_Toc517094787" w:history="1">
-            <w:r>
-              <w:rPr>
-                <w:rStyle w:val="Hyperlink"/>
-                <w:rFonts w:ascii="Symbol" w:hAnsi="Symbol"/>
-                <w:noProof/>
-              </w:rPr>
-              <w:t></w:t>
-            </w:r>
-            <w:r>
-              <w:rPr>
-                <w:rFonts w:eastAsiaTheme="minorEastAsia"/>
-                <w:noProof/>
-                <w:lang w:eastAsia="pt-BR"/>
-              </w:rPr>
-              <w:tab/>
-            </w:r>
-            <w:r>
-              <w:rPr>
-                <w:rStyle w:val="Hyperlink"/>
-                <w:noProof/>
-              </w:rPr>
-              <w:t>Diagrama de Componentes</w:t>
-            </w:r>
-            <w:r>
-              <w:rPr>
-                <w:noProof/>
-                <w:webHidden/>
-              </w:rPr>
-              <w:tab/>
-            </w:r>
-            <w:r>
-              <w:rPr>
-                <w:noProof/>
-                <w:webHidden/>
-              </w:rPr>
-              <w:fldChar w:fldCharType="begin"/>
-            </w:r>
-            <w:r>
-              <w:rPr>
-                <w:noProof/>
-                <w:webHidden/>
-              </w:rPr>
-              <w:instrText xml:space="preserve"> PAGEREF _Toc517094787 \h </w:instrText>
-            </w:r>
-            <w:r>
-              <w:rPr>
-                <w:noProof/>
-                <w:webHidden/>
-              </w:rPr>
-            </w:r>
-            <w:r>
-              <w:rPr>
-                <w:noProof/>
-                <w:webHidden/>
-              </w:rPr>
-              <w:fldChar w:fldCharType="separate"/>
-            </w:r>
-            <w:r>
-              <w:rPr>
-                <w:noProof/>
-                <w:webHidden/>
-              </w:rPr>
-              <w:t>6</w:t>
-            </w:r>
-            <w:r>
-              <w:rPr>
-                <w:noProof/>
-                <w:webHidden/>
-              </w:rPr>
-              <w:fldChar w:fldCharType="end"/>
-            </w:r>
-          </w:hyperlink>
-        </w:p>
-        <w:p>
-          <w:pPr>
-            <w:pStyle w:val="Sumrio3"/>
-            <w:tabs>
-              <w:tab w:val="left" w:pos="880"/>
-              <w:tab w:val="right" w:leader="dot" w:pos="8494"/>
-            </w:tabs>
-            <w:rPr>
-              <w:rFonts w:eastAsiaTheme="minorEastAsia"/>
-              <w:noProof/>
-              <w:lang w:eastAsia="pt-BR"/>
-            </w:rPr>
-          </w:pPr>
-          <w:hyperlink w:anchor="_Toc517094788" w:history="1">
-            <w:r>
-              <w:rPr>
-                <w:rStyle w:val="Hyperlink"/>
-                <w:rFonts w:ascii="Symbol" w:hAnsi="Symbol"/>
-                <w:noProof/>
-              </w:rPr>
-              <w:t></w:t>
-            </w:r>
-            <w:r>
-              <w:rPr>
-                <w:rFonts w:eastAsiaTheme="minorEastAsia"/>
-                <w:noProof/>
-                <w:lang w:eastAsia="pt-BR"/>
-              </w:rPr>
-              <w:tab/>
-            </w:r>
-            <w:r>
-              <w:rPr>
-                <w:rStyle w:val="Hyperlink"/>
-                <w:noProof/>
-              </w:rPr>
-              <w:t>Hardware</w:t>
-            </w:r>
-            <w:r>
-              <w:rPr>
-                <w:noProof/>
-                <w:webHidden/>
-              </w:rPr>
-              <w:tab/>
-            </w:r>
-            <w:r>
-              <w:rPr>
-                <w:noProof/>
-                <w:webHidden/>
-              </w:rPr>
-              <w:fldChar w:fldCharType="begin"/>
-            </w:r>
-            <w:r>
-              <w:rPr>
-                <w:noProof/>
-                <w:webHidden/>
-              </w:rPr>
-              <w:instrText xml:space="preserve"> PAGEREF _Toc517094788 \h </w:instrText>
-            </w:r>
-            <w:r>
-              <w:rPr>
-                <w:noProof/>
-                <w:webHidden/>
-              </w:rPr>
-            </w:r>
-            <w:r>
-              <w:rPr>
-                <w:noProof/>
-                <w:webHidden/>
-              </w:rPr>
-              <w:fldChar w:fldCharType="separate"/>
-            </w:r>
-            <w:r>
-              <w:rPr>
-                <w:noProof/>
-                <w:webHidden/>
-              </w:rPr>
-              <w:t>6</w:t>
-            </w:r>
-            <w:r>
-              <w:rPr>
-                <w:noProof/>
-                <w:webHidden/>
-              </w:rPr>
-              <w:fldChar w:fldCharType="end"/>
-            </w:r>
-          </w:hyperlink>
-        </w:p>
-        <w:p>
-          <w:pPr>
-            <w:pStyle w:val="Sumrio3"/>
-            <w:tabs>
-              <w:tab w:val="left" w:pos="880"/>
-              <w:tab w:val="right" w:leader="dot" w:pos="8494"/>
-            </w:tabs>
-            <w:rPr>
-              <w:rFonts w:eastAsiaTheme="minorEastAsia"/>
-              <w:noProof/>
-              <w:lang w:eastAsia="pt-BR"/>
-            </w:rPr>
-          </w:pPr>
-          <w:hyperlink w:anchor="_Toc517094789" w:history="1">
-            <w:r>
-              <w:rPr>
-                <w:rStyle w:val="Hyperlink"/>
-                <w:rFonts w:ascii="Symbol" w:hAnsi="Symbol"/>
-                <w:noProof/>
-              </w:rPr>
-              <w:t></w:t>
-            </w:r>
-            <w:r>
-              <w:rPr>
-                <w:rFonts w:eastAsiaTheme="minorEastAsia"/>
-                <w:noProof/>
-                <w:lang w:eastAsia="pt-BR"/>
-              </w:rPr>
-              <w:tab/>
-            </w:r>
-            <w:r>
-              <w:rPr>
-                <w:rStyle w:val="Hyperlink"/>
-                <w:noProof/>
-              </w:rPr>
-              <w:t>Software</w:t>
-            </w:r>
-            <w:r>
-              <w:rPr>
-                <w:noProof/>
-                <w:webHidden/>
-              </w:rPr>
-              <w:tab/>
-            </w:r>
-            <w:r>
-              <w:rPr>
-                <w:noProof/>
-                <w:webHidden/>
-              </w:rPr>
-              <w:fldChar w:fldCharType="begin"/>
-            </w:r>
-            <w:r>
-              <w:rPr>
-                <w:noProof/>
-                <w:webHidden/>
-              </w:rPr>
-              <w:instrText xml:space="preserve"> PAGEREF _Toc517094789 \h </w:instrText>
-            </w:r>
-            <w:r>
-              <w:rPr>
-                <w:noProof/>
-                <w:webHidden/>
-              </w:rPr>
-            </w:r>
-            <w:r>
-              <w:rPr>
-                <w:noProof/>
-                <w:webHidden/>
-              </w:rPr>
-              <w:fldChar w:fldCharType="separate"/>
-            </w:r>
-            <w:r>
-              <w:rPr>
-                <w:noProof/>
-                <w:webHidden/>
-              </w:rPr>
-              <w:t>6</w:t>
-            </w:r>
-            <w:r>
-              <w:rPr>
-                <w:noProof/>
-                <w:webHidden/>
-              </w:rPr>
-              <w:fldChar w:fldCharType="end"/>
-            </w:r>
-          </w:hyperlink>
-        </w:p>
-        <w:p>
-          <w:pPr>
-            <w:pStyle w:val="Sumrio3"/>
-            <w:tabs>
-              <w:tab w:val="left" w:pos="880"/>
-              <w:tab w:val="right" w:leader="dot" w:pos="8494"/>
-            </w:tabs>
-            <w:rPr>
-              <w:rFonts w:eastAsiaTheme="minorEastAsia"/>
-              <w:noProof/>
-              <w:lang w:eastAsia="pt-BR"/>
-            </w:rPr>
-          </w:pPr>
-          <w:hyperlink w:anchor="_Toc517094790" w:history="1">
-            <w:r>
-              <w:rPr>
-                <w:rStyle w:val="Hyperlink"/>
-                <w:rFonts w:ascii="Symbol" w:hAnsi="Symbol"/>
-                <w:noProof/>
-              </w:rPr>
-              <w:t></w:t>
-            </w:r>
-            <w:r>
-              <w:rPr>
-                <w:rFonts w:eastAsiaTheme="minorEastAsia"/>
-                <w:noProof/>
-                <w:lang w:eastAsia="pt-BR"/>
-              </w:rPr>
-              <w:tab/>
-            </w:r>
-            <w:r>
-              <w:rPr>
-                <w:rStyle w:val="Hyperlink"/>
-                <w:noProof/>
-              </w:rPr>
-              <w:t>Banco de Dados</w:t>
-            </w:r>
-            <w:r>
-              <w:rPr>
-                <w:noProof/>
-                <w:webHidden/>
-              </w:rPr>
-              <w:tab/>
-            </w:r>
-            <w:r>
-              <w:rPr>
-                <w:noProof/>
-                <w:webHidden/>
-              </w:rPr>
-              <w:fldChar w:fldCharType="begin"/>
-            </w:r>
-            <w:r>
-              <w:rPr>
-                <w:noProof/>
-                <w:webHidden/>
-              </w:rPr>
-              <w:instrText xml:space="preserve"> PAGEREF _Toc517094790 \h </w:instrText>
-            </w:r>
-            <w:r>
-              <w:rPr>
-                <w:noProof/>
-                <w:webHidden/>
-              </w:rPr>
-            </w:r>
-            <w:r>
-              <w:rPr>
-                <w:noProof/>
-                <w:webHidden/>
-              </w:rPr>
-              <w:fldChar w:fldCharType="separate"/>
-            </w:r>
-            <w:r>
-              <w:rPr>
-                <w:noProof/>
-                <w:webHidden/>
-              </w:rPr>
-              <w:t>6</w:t>
-            </w:r>
-            <w:r>
-              <w:rPr>
-                <w:noProof/>
-                <w:webHidden/>
-              </w:rPr>
-              <w:fldChar w:fldCharType="end"/>
-            </w:r>
-          </w:hyperlink>
-        </w:p>
-        <w:p>
-          <w:pPr>
-            <w:pStyle w:val="Sumrio2"/>
-            <w:tabs>
-              <w:tab w:val="left" w:pos="660"/>
-              <w:tab w:val="right" w:leader="dot" w:pos="8494"/>
-            </w:tabs>
-            <w:rPr>
-              <w:rFonts w:eastAsiaTheme="minorEastAsia"/>
-              <w:noProof/>
-              <w:lang w:eastAsia="pt-BR"/>
-            </w:rPr>
-          </w:pPr>
-          <w:hyperlink w:anchor="_Toc517094791" w:history="1">
-            <w:r>
-              <w:rPr>
-                <w:rStyle w:val="Hyperlink"/>
-                <w:rFonts w:ascii="Wingdings" w:hAnsi="Wingdings"/>
-                <w:noProof/>
-              </w:rPr>
-              <w:t></w:t>
-            </w:r>
-            <w:r>
-              <w:rPr>
-                <w:rFonts w:eastAsiaTheme="minorEastAsia"/>
-                <w:noProof/>
-                <w:lang w:eastAsia="pt-BR"/>
-              </w:rPr>
-              <w:tab/>
-            </w:r>
-            <w:r>
-              <w:rPr>
-                <w:rStyle w:val="Hyperlink"/>
-                <w:noProof/>
-              </w:rPr>
-              <w:t>Cronograma</w:t>
-            </w:r>
-            <w:r>
-              <w:rPr>
-                <w:noProof/>
-                <w:webHidden/>
-              </w:rPr>
-              <w:tab/>
-            </w:r>
-            <w:r>
-              <w:rPr>
-                <w:noProof/>
-                <w:webHidden/>
-              </w:rPr>
-              <w:fldChar w:fldCharType="begin"/>
-            </w:r>
-            <w:r>
-              <w:rPr>
-                <w:noProof/>
-                <w:webHidden/>
-              </w:rPr>
-              <w:instrText xml:space="preserve"> PAGEREF _Toc517094791 \h </w:instrText>
-            </w:r>
-            <w:r>
-              <w:rPr>
-                <w:noProof/>
-                <w:webHidden/>
-              </w:rPr>
-            </w:r>
-            <w:r>
-              <w:rPr>
-                <w:noProof/>
-                <w:webHidden/>
-              </w:rPr>
-              <w:fldChar w:fldCharType="separate"/>
-            </w:r>
-            <w:r>
-              <w:rPr>
-                <w:noProof/>
-                <w:webHidden/>
-              </w:rPr>
-              <w:t>6</w:t>
-            </w:r>
-            <w:r>
-              <w:rPr>
-                <w:noProof/>
-                <w:webHidden/>
-              </w:rPr>
-              <w:fldChar w:fldCharType="end"/>
-            </w:r>
-          </w:hyperlink>
-        </w:p>
-        <w:p>
-          <w:pPr>
-            <w:pStyle w:val="Sumrio2"/>
-            <w:tabs>
-              <w:tab w:val="left" w:pos="660"/>
-              <w:tab w:val="right" w:leader="dot" w:pos="8494"/>
-            </w:tabs>
-            <w:rPr>
-              <w:rFonts w:eastAsiaTheme="minorEastAsia"/>
-              <w:noProof/>
-              <w:lang w:eastAsia="pt-BR"/>
-            </w:rPr>
-          </w:pPr>
-          <w:hyperlink w:anchor="_Toc517094792" w:history="1">
-            <w:r>
-              <w:rPr>
-                <w:rStyle w:val="Hyperlink"/>
-                <w:rFonts w:ascii="Wingdings" w:hAnsi="Wingdings"/>
-                <w:noProof/>
-              </w:rPr>
-              <w:t></w:t>
-            </w:r>
-            <w:r>
-              <w:rPr>
-                <w:rFonts w:eastAsiaTheme="minorEastAsia"/>
-                <w:noProof/>
-                <w:lang w:eastAsia="pt-BR"/>
-              </w:rPr>
-              <w:tab/>
-            </w:r>
-            <w:r>
-              <w:rPr>
-                <w:rStyle w:val="Hyperlink"/>
-                <w:noProof/>
-              </w:rPr>
-              <w:t>Referências</w:t>
-            </w:r>
-            <w:r>
-              <w:rPr>
-                <w:noProof/>
-                <w:webHidden/>
-              </w:rPr>
-              <w:tab/>
-            </w:r>
-            <w:r>
-              <w:rPr>
-                <w:noProof/>
-                <w:webHidden/>
-              </w:rPr>
-              <w:fldChar w:fldCharType="begin"/>
-            </w:r>
-            <w:r>
-              <w:rPr>
-                <w:noProof/>
-                <w:webHidden/>
-              </w:rPr>
-              <w:instrText xml:space="preserve"> PAGEREF _Toc517094792 \h </w:instrText>
+              <w:instrText xml:space="preserve"> PAGEREF _Toc519837402 \h </w:instrText>
             </w:r>
             <w:r>
               <w:rPr>
@@ -1925,8 +1225,6 @@
           <w:rFonts w:ascii="Segoe UI" w:hAnsi="Segoe UI" w:cs="Segoe UI"/>
         </w:rPr>
       </w:pPr>
-      <w:bookmarkStart w:id="0" w:name="_GoBack"/>
-      <w:bookmarkEnd w:id="0"/>
     </w:p>
     <w:p>
       <w:pPr>
@@ -1937,6 +1235,8 @@
           <w:rFonts w:ascii="Segoe UI" w:hAnsi="Segoe UI" w:cs="Segoe UI"/>
         </w:rPr>
       </w:pPr>
+      <w:bookmarkStart w:id="0" w:name="_GoBack"/>
+      <w:bookmarkEnd w:id="0"/>
     </w:p>
     <w:p>
       <w:pPr>
@@ -1950,13 +1250,63 @@
     </w:p>
     <w:p>
       <w:pPr>
+        <w:pStyle w:val="NormalWeb"/>
+        <w:spacing w:after="0" w:line="240" w:lineRule="auto"/>
+        <w:ind w:left="567" w:hanging="567"/>
+        <w:rPr>
+          <w:rFonts w:ascii="Segoe UI" w:hAnsi="Segoe UI" w:cs="Segoe UI"/>
+        </w:rPr>
+      </w:pPr>
+    </w:p>
+    <w:p>
+      <w:pPr>
+        <w:pStyle w:val="NormalWeb"/>
+        <w:spacing w:after="0" w:line="240" w:lineRule="auto"/>
+        <w:ind w:left="567" w:hanging="567"/>
+        <w:rPr>
+          <w:rFonts w:ascii="Segoe UI" w:hAnsi="Segoe UI" w:cs="Segoe UI"/>
+        </w:rPr>
+      </w:pPr>
+    </w:p>
+    <w:p>
+      <w:pPr>
+        <w:pStyle w:val="NormalWeb"/>
+        <w:spacing w:after="0" w:line="240" w:lineRule="auto"/>
+        <w:ind w:left="567" w:hanging="567"/>
+        <w:rPr>
+          <w:rFonts w:ascii="Segoe UI" w:hAnsi="Segoe UI" w:cs="Segoe UI"/>
+        </w:rPr>
+      </w:pPr>
+    </w:p>
+    <w:p>
+      <w:pPr>
+        <w:pStyle w:val="NormalWeb"/>
+        <w:spacing w:after="0" w:line="240" w:lineRule="auto"/>
+        <w:ind w:left="567" w:hanging="567"/>
+        <w:rPr>
+          <w:rFonts w:ascii="Segoe UI" w:hAnsi="Segoe UI" w:cs="Segoe UI"/>
+        </w:rPr>
+      </w:pPr>
+    </w:p>
+    <w:p>
+      <w:pPr>
+        <w:pStyle w:val="NormalWeb"/>
+        <w:spacing w:after="0" w:line="240" w:lineRule="auto"/>
+        <w:ind w:left="567" w:hanging="567"/>
+        <w:rPr>
+          <w:rFonts w:ascii="Segoe UI" w:hAnsi="Segoe UI" w:cs="Segoe UI"/>
+        </w:rPr>
+      </w:pPr>
+    </w:p>
+    <w:p>
+      <w:pPr>
         <w:pStyle w:val="Ttulo2"/>
         <w:numPr>
           <w:ilvl w:val="0"/>
           <w:numId w:val="20"/>
         </w:numPr>
       </w:pPr>
-      <w:bookmarkStart w:id="1" w:name="_Toc517094780"/>
+      <w:bookmarkStart w:id="1" w:name="_Toc519837398"/>
       <w:r>
         <w:lastRenderedPageBreak/>
         <w:t>Finalidade</w:t>
@@ -2019,13 +1369,13 @@
     </w:p>
     <w:p>
       <w:pPr>
-        <w:pStyle w:val="Ttulo3"/>
+        <w:pStyle w:val="Ttulo2"/>
         <w:numPr>
           <w:ilvl w:val="0"/>
-          <w:numId w:val="22"/>
+          <w:numId w:val="41"/>
         </w:numPr>
       </w:pPr>
-      <w:bookmarkStart w:id="2" w:name="_Toc517094781"/>
+      <w:bookmarkStart w:id="2" w:name="_Toc519837399"/>
       <w:r>
         <w:t>Estratégia de Testes</w:t>
       </w:r>
@@ -2614,7 +1964,8 @@
                 <w:color w:val="BFBFBF" w:themeColor="background1" w:themeShade="BF"/>
                 <w:u w:val="single"/>
               </w:rPr>
-              <w:t>Implementação</w:t>
+              <w:lastRenderedPageBreak/>
+              <w:t>Execução e Resultados</w:t>
             </w:r>
             <w:r>
               <w:rPr>
@@ -2631,7 +1982,7 @@
                 <w:i/>
                 <w:color w:val="BFBFBF" w:themeColor="background1" w:themeShade="BF"/>
               </w:rPr>
-              <w:t xml:space="preserve"> Os testes que serão automatizados</w:t>
+              <w:t xml:space="preserve"> A execução desses testes seguirá a definição </w:t>
             </w:r>
             <w:r>
               <w:rPr>
@@ -2639,13 +1990,13 @@
                 <w:i/>
                 <w:color w:val="BFBFBF" w:themeColor="background1" w:themeShade="BF"/>
               </w:rPr>
-              <w:t xml:space="preserve"> ...</w:t>
+              <w:t>...</w:t>
             </w:r>
           </w:p>
           <w:p>
             <w:pPr>
               <w:pStyle w:val="NormalWeb"/>
-              <w:spacing w:before="119" w:beforeAutospacing="0"/>
+              <w:spacing w:after="0"/>
               <w:jc w:val="both"/>
               <w:rPr>
                 <w:rFonts w:ascii="Segoe UI" w:hAnsi="Segoe UI" w:cs="Segoe UI"/>
@@ -2662,117 +2013,8 @@
                 <w:color w:val="BFBFBF" w:themeColor="background1" w:themeShade="BF"/>
                 <w:u w:val="single"/>
               </w:rPr>
-              <w:lastRenderedPageBreak/>
-              <w:t>Execução e Resultados</w:t>
-            </w:r>
-            <w:r>
-              <w:rPr>
-                <w:rFonts w:ascii="Segoe UI" w:hAnsi="Segoe UI" w:cs="Segoe UI"/>
-                <w:i/>
-                <w:color w:val="BFBFBF" w:themeColor="background1" w:themeShade="BF"/>
-                <w:u w:val="single"/>
-              </w:rPr>
-              <w:t>:</w:t>
-            </w:r>
-            <w:r>
-              <w:rPr>
-                <w:rFonts w:ascii="Segoe UI" w:hAnsi="Segoe UI" w:cs="Segoe UI"/>
-                <w:i/>
-                <w:color w:val="BFBFBF" w:themeColor="background1" w:themeShade="BF"/>
-              </w:rPr>
-              <w:t xml:space="preserve"> A execução desses testes seguirá a definição </w:t>
-            </w:r>
-            <w:r>
-              <w:rPr>
-                <w:rFonts w:ascii="Segoe UI" w:hAnsi="Segoe UI" w:cs="Segoe UI"/>
-                <w:i/>
-                <w:color w:val="BFBFBF" w:themeColor="background1" w:themeShade="BF"/>
-              </w:rPr>
-              <w:t>...</w:t>
-            </w:r>
-          </w:p>
-          <w:p>
-            <w:pPr>
-              <w:pStyle w:val="NormalWeb"/>
-              <w:spacing w:after="0"/>
-              <w:jc w:val="both"/>
-              <w:rPr>
-                <w:rFonts w:ascii="Segoe UI" w:hAnsi="Segoe UI" w:cs="Segoe UI"/>
-                <w:i/>
-                <w:color w:val="BFBFBF" w:themeColor="background1" w:themeShade="BF"/>
-              </w:rPr>
-            </w:pPr>
-            <w:r>
-              <w:rPr>
-                <w:rFonts w:ascii="Segoe UI" w:hAnsi="Segoe UI" w:cs="Segoe UI"/>
-                <w:i/>
-                <w:color w:val="BFBFBF" w:themeColor="background1" w:themeShade="BF"/>
-              </w:rPr>
-              <w:t xml:space="preserve">- Os testes funcionais automatizados serão agendados para serem executados diariamente no ambiente de desenvolvimento e servirão como critério para a realização da </w:t>
-            </w:r>
-            <w:r>
-              <w:rPr>
-                <w:rFonts w:ascii="Segoe UI" w:hAnsi="Segoe UI" w:cs="Segoe UI"/>
-                <w:i/>
-                <w:iCs/>
-                <w:color w:val="BFBFBF" w:themeColor="background1" w:themeShade="BF"/>
-              </w:rPr>
-              <w:t>baseline</w:t>
-            </w:r>
-            <w:r>
-              <w:rPr>
-                <w:rFonts w:ascii="Segoe UI" w:hAnsi="Segoe UI" w:cs="Segoe UI"/>
-                <w:i/>
-                <w:color w:val="BFBFBF" w:themeColor="background1" w:themeShade="BF"/>
-              </w:rPr>
-              <w:t xml:space="preserve">. Após a realização da </w:t>
-            </w:r>
-            <w:r>
-              <w:rPr>
-                <w:rFonts w:ascii="Segoe UI" w:hAnsi="Segoe UI" w:cs="Segoe UI"/>
-                <w:i/>
-                <w:iCs/>
-                <w:color w:val="BFBFBF" w:themeColor="background1" w:themeShade="BF"/>
-              </w:rPr>
-              <w:t>baseline</w:t>
-            </w:r>
-            <w:r>
-              <w:rPr>
-                <w:rFonts w:ascii="Segoe UI" w:hAnsi="Segoe UI" w:cs="Segoe UI"/>
-                <w:i/>
-                <w:color w:val="BFBFBF" w:themeColor="background1" w:themeShade="BF"/>
-              </w:rPr>
-              <w:t xml:space="preserve">, pelo menos um ciclo de teste deve ser executado no ambiente de teste antes da liberação da </w:t>
-            </w:r>
-            <w:r>
-              <w:rPr>
-                <w:rFonts w:ascii="Segoe UI" w:hAnsi="Segoe UI" w:cs="Segoe UI"/>
-                <w:i/>
-                <w:iCs/>
-                <w:color w:val="BFBFBF" w:themeColor="background1" w:themeShade="BF"/>
-              </w:rPr>
-              <w:t>baseline</w:t>
-            </w:r>
-            <w:r>
-              <w:rPr>
-                <w:rFonts w:ascii="Segoe UI" w:hAnsi="Segoe UI" w:cs="Segoe UI"/>
-                <w:i/>
-                <w:color w:val="BFBFBF" w:themeColor="background1" w:themeShade="BF"/>
-              </w:rPr>
-              <w:t xml:space="preserve"> para o cliente (homologação).</w:t>
-            </w:r>
-          </w:p>
-          <w:p>
-            <w:pPr>
-              <w:pStyle w:val="NormalWeb"/>
-              <w:spacing w:after="0"/>
-              <w:jc w:val="both"/>
-              <w:rPr>
-                <w:rFonts w:ascii="Segoe UI" w:hAnsi="Segoe UI" w:cs="Segoe UI"/>
-                <w:i/>
-                <w:color w:val="BFBFBF" w:themeColor="background1" w:themeShade="BF"/>
-              </w:rPr>
-            </w:pPr>
+              <w:t>Critério de aceitação dos teste</w:t>
+            </w:r>
             <w:r>
               <w:rPr>
                 <w:rFonts w:ascii="Segoe UI" w:hAnsi="Segoe UI" w:cs="Segoe UI"/>
@@ -2782,7 +2024,18 @@
                 <w:color w:val="BFBFBF" w:themeColor="background1" w:themeShade="BF"/>
                 <w:u w:val="single"/>
               </w:rPr>
-              <w:t>Critério de aceitação dos testes automáticos:</w:t>
+              <w:t>s funcionais</w:t>
+            </w:r>
+            <w:r>
+              <w:rPr>
+                <w:rFonts w:ascii="Segoe UI" w:hAnsi="Segoe UI" w:cs="Segoe UI"/>
+                <w:b/>
+                <w:bCs/>
+                <w:i/>
+                <w:color w:val="BFBFBF" w:themeColor="background1" w:themeShade="BF"/>
+                <w:u w:val="single"/>
+              </w:rPr>
+              <w:t>:</w:t>
             </w:r>
             <w:r>
               <w:rPr>
@@ -2846,6 +2099,7 @@
                 <w:sz w:val="24"/>
                 <w:szCs w:val="24"/>
               </w:rPr>
+              <w:lastRenderedPageBreak/>
               <w:t xml:space="preserve">2 </w:t>
             </w:r>
           </w:p>
@@ -3083,7 +2337,6 @@
                 <w:color w:val="BFBFBF" w:themeColor="background1" w:themeShade="BF"/>
                 <w:u w:val="single"/>
               </w:rPr>
-              <w:lastRenderedPageBreak/>
               <w:t>Execução e Resultados</w:t>
             </w:r>
             <w:r>
@@ -3103,18 +2356,6 @@
               </w:rPr>
               <w:t xml:space="preserve"> A execução desses testes seguirá a definição para testes funcionais. </w:t>
             </w:r>
-          </w:p>
-          <w:p>
-            <w:pPr>
-              <w:pStyle w:val="NormalWeb"/>
-              <w:spacing w:after="0"/>
-              <w:jc w:val="both"/>
-              <w:rPr>
-                <w:rFonts w:ascii="Segoe UI" w:hAnsi="Segoe UI" w:cs="Segoe UI"/>
-                <w:i/>
-                <w:color w:val="BFBFBF" w:themeColor="background1" w:themeShade="BF"/>
-              </w:rPr>
-            </w:pPr>
           </w:p>
           <w:p>
             <w:pPr>
@@ -3151,6 +2392,14 @@
     </w:tbl>
     <w:p>
       <w:pPr>
+        <w:pStyle w:val="Ttulo4"/>
+      </w:pPr>
+      <w:r>
+        <w:t>&gt;</w:t>
+      </w:r>
+    </w:p>
+    <w:p>
+      <w:pPr>
         <w:pStyle w:val="Ttulo2"/>
         <w:ind w:left="0" w:firstLine="0"/>
         <w:rPr>
@@ -3158,16 +2407,26 @@
           <w:color w:val="BFBFBF" w:themeColor="background1" w:themeShade="BF"/>
         </w:rPr>
       </w:pPr>
-      <w:bookmarkStart w:id="3" w:name="_Toc517094782"/>
-      <w:r>
+    </w:p>
+    <w:p>
+      <w:pPr>
+        <w:pStyle w:val="Ttulo2"/>
+        <w:ind w:left="0" w:firstLine="0"/>
         <w:rPr>
           <w:b w:val="0"/>
           <w:color w:val="BFBFBF" w:themeColor="background1" w:themeShade="BF"/>
         </w:rPr>
-        <w:lastRenderedPageBreak/>
-        <w:t>&gt;</w:t>
-      </w:r>
-      <w:bookmarkEnd w:id="3"/>
+      </w:pPr>
+    </w:p>
+    <w:p>
+      <w:pPr>
+        <w:pStyle w:val="Ttulo2"/>
+        <w:ind w:left="0" w:firstLine="0"/>
+        <w:rPr>
+          <w:b w:val="0"/>
+          <w:color w:val="BFBFBF" w:themeColor="background1" w:themeShade="BF"/>
+        </w:rPr>
+      </w:pPr>
     </w:p>
     <w:p>
       <w:pPr>
@@ -3177,11 +2436,12 @@
           <w:numId w:val="23"/>
         </w:numPr>
       </w:pPr>
-      <w:bookmarkStart w:id="4" w:name="_Toc517094783"/>
+      <w:bookmarkStart w:id="3" w:name="_Toc519837400"/>
       <w:r>
+        <w:lastRenderedPageBreak/>
         <w:t>Estratégia de Geração de Massa de Dados para Testes Funcionais</w:t>
       </w:r>
-      <w:bookmarkEnd w:id="4"/>
+      <w:bookmarkEnd w:id="3"/>
     </w:p>
     <w:p>
       <w:pPr>
@@ -3316,27 +2576,17 @@
     </w:p>
     <w:p>
       <w:pPr>
-        <w:pStyle w:val="Ttulo1"/>
+        <w:pStyle w:val="Ttulo2"/>
         <w:numPr>
           <w:ilvl w:val="0"/>
-          <w:numId w:val="22"/>
+          <w:numId w:val="23"/>
         </w:numPr>
-        <w:rPr>
-          <w:rFonts w:ascii="Segoe UI" w:hAnsi="Segoe UI" w:cs="Segoe UI"/>
-          <w:sz w:val="24"/>
-          <w:szCs w:val="24"/>
-        </w:rPr>
-      </w:pPr>
-      <w:bookmarkStart w:id="5" w:name="_Toc517094784"/>
+      </w:pPr>
+      <w:bookmarkStart w:id="4" w:name="_Toc519837401"/>
       <w:r>
-        <w:rPr>
-          <w:rFonts w:ascii="Segoe UI" w:hAnsi="Segoe UI" w:cs="Segoe UI"/>
-          <w:sz w:val="24"/>
-          <w:szCs w:val="24"/>
-        </w:rPr>
         <w:t>Equipe</w:t>
       </w:r>
-      <w:bookmarkEnd w:id="5"/>
+      <w:bookmarkEnd w:id="4"/>
     </w:p>
     <w:tbl>
       <w:tblPr>
@@ -3639,178 +2889,12 @@
         </w:rPr>
       </w:pPr>
     </w:p>
-    <w:p>
-      <w:pPr>
-        <w:pStyle w:val="Ttulo2"/>
-        <w:numPr>
-          <w:ilvl w:val="0"/>
-          <w:numId w:val="30"/>
-        </w:numPr>
-      </w:pPr>
-      <w:bookmarkStart w:id="6" w:name="_Toc517094785"/>
-      <w:r>
-        <w:lastRenderedPageBreak/>
-        <w:t>Ambiente de Teste</w:t>
-      </w:r>
-      <w:bookmarkEnd w:id="6"/>
-    </w:p>
-    <w:p>
-      <w:pPr>
-        <w:pStyle w:val="Ttulo3"/>
-        <w:numPr>
-          <w:ilvl w:val="0"/>
-          <w:numId w:val="29"/>
-        </w:numPr>
-      </w:pPr>
-      <w:bookmarkStart w:id="7" w:name="_Toc517094786"/>
-      <w:r>
-        <w:t>Diagrama de Implantação</w:t>
-      </w:r>
-      <w:bookmarkEnd w:id="7"/>
-    </w:p>
-    <w:p>
-      <w:pPr>
-        <w:ind w:left="360" w:firstLine="348"/>
-        <w:rPr>
-          <w:i/>
-          <w:color w:val="BFBFBF" w:themeColor="background1" w:themeShade="BF"/>
-        </w:rPr>
-      </w:pPr>
-      <w:r>
-        <w:rPr>
-          <w:i/>
-          <w:color w:val="BFBFBF" w:themeColor="background1" w:themeShade="BF"/>
-        </w:rPr>
-        <w:t>&lt;</w:t>
-      </w:r>
-      <w:r>
-        <w:rPr>
-          <w:i/>
-          <w:color w:val="BFBFBF" w:themeColor="background1" w:themeShade="BF"/>
-        </w:rPr>
-        <w:t>preencher com o diagrama&gt;</w:t>
-      </w:r>
-    </w:p>
-    <w:p>
-      <w:pPr>
-        <w:pStyle w:val="Ttulo3"/>
-        <w:numPr>
-          <w:ilvl w:val="0"/>
-          <w:numId w:val="29"/>
-        </w:numPr>
-      </w:pPr>
-      <w:bookmarkStart w:id="8" w:name="_Toc517094787"/>
-      <w:r>
-        <w:t>Diagrama de Componentes</w:t>
-      </w:r>
-      <w:bookmarkEnd w:id="8"/>
-    </w:p>
-    <w:p>
-      <w:pPr>
-        <w:pStyle w:val="PargrafodaLista"/>
-        <w:rPr>
-          <w:i/>
-          <w:color w:val="BFBFBF" w:themeColor="background1" w:themeShade="BF"/>
-        </w:rPr>
-      </w:pPr>
-      <w:r>
-        <w:rPr>
-          <w:i/>
-          <w:color w:val="BFBFBF" w:themeColor="background1" w:themeShade="BF"/>
-        </w:rPr>
-        <w:t>&lt;preencher com o diagrama&gt;</w:t>
-      </w:r>
-    </w:p>
-    <w:p>
-      <w:pPr>
-        <w:pStyle w:val="Ttulo3"/>
-        <w:numPr>
-          <w:ilvl w:val="0"/>
-          <w:numId w:val="29"/>
-        </w:numPr>
-      </w:pPr>
-      <w:bookmarkStart w:id="9" w:name="_Toc517094788"/>
-      <w:r>
-        <w:t>Hardware</w:t>
-      </w:r>
-      <w:bookmarkEnd w:id="9"/>
-    </w:p>
-    <w:p>
-      <w:pPr>
-        <w:pStyle w:val="PargrafodaLista"/>
-        <w:rPr>
-          <w:i/>
-          <w:color w:val="BFBFBF" w:themeColor="background1" w:themeShade="BF"/>
-        </w:rPr>
-      </w:pPr>
-      <w:r>
-        <w:rPr>
-          <w:i/>
-          <w:color w:val="BFBFBF" w:themeColor="background1" w:themeShade="BF"/>
-        </w:rPr>
-        <w:t>&lt;preencher com o diagrama&gt;</w:t>
-      </w:r>
-    </w:p>
-    <w:p>
-      <w:pPr>
-        <w:pStyle w:val="Ttulo3"/>
-        <w:numPr>
-          <w:ilvl w:val="0"/>
-          <w:numId w:val="29"/>
-        </w:numPr>
-      </w:pPr>
-      <w:bookmarkStart w:id="10" w:name="_Toc517094789"/>
-      <w:r>
-        <w:t>Software</w:t>
-      </w:r>
-      <w:bookmarkEnd w:id="10"/>
-    </w:p>
-    <w:p>
-      <w:pPr>
-        <w:pStyle w:val="PargrafodaLista"/>
-        <w:rPr>
-          <w:i/>
-          <w:color w:val="BFBFBF" w:themeColor="background1" w:themeShade="BF"/>
-        </w:rPr>
-      </w:pPr>
-      <w:r>
-        <w:rPr>
-          <w:i/>
-          <w:color w:val="BFBFBF" w:themeColor="background1" w:themeShade="BF"/>
-        </w:rPr>
-        <w:t>&lt;preencher com o diagrama&gt;</w:t>
-      </w:r>
-    </w:p>
-    <w:p>
-      <w:pPr>
-        <w:pStyle w:val="Ttulo3"/>
-        <w:numPr>
-          <w:ilvl w:val="0"/>
-          <w:numId w:val="29"/>
-        </w:numPr>
-      </w:pPr>
-      <w:bookmarkStart w:id="11" w:name="_Toc517094790"/>
-      <w:r>
-        <w:t>Banco de Dados</w:t>
-      </w:r>
-      <w:bookmarkEnd w:id="11"/>
-    </w:p>
-    <w:p>
-      <w:pPr>
-        <w:pStyle w:val="PargrafodaLista"/>
-        <w:rPr>
-          <w:i/>
-          <w:color w:val="BFBFBF" w:themeColor="background1" w:themeShade="BF"/>
-        </w:rPr>
-      </w:pPr>
-      <w:r>
-        <w:rPr>
-          <w:i/>
-          <w:color w:val="BFBFBF" w:themeColor="background1" w:themeShade="BF"/>
-        </w:rPr>
-        <w:t>&lt;preencher com o diagrama&gt;</w:t>
-      </w:r>
-    </w:p>
+    <w:p/>
+    <w:p/>
+    <w:p/>
+    <w:p/>
+    <w:p/>
+    <w:p/>
     <w:p/>
     <w:p>
       <w:pPr>
@@ -3820,11 +2904,12 @@
           <w:numId w:val="31"/>
         </w:numPr>
       </w:pPr>
-      <w:bookmarkStart w:id="12" w:name="_Toc517094791"/>
+      <w:bookmarkStart w:id="5" w:name="_Toc519837402"/>
       <w:r>
+        <w:lastRenderedPageBreak/>
         <w:t>Cronograma</w:t>
       </w:r>
-      <w:bookmarkEnd w:id="12"/>
+      <w:bookmarkEnd w:id="5"/>
     </w:p>
     <w:p>
       <w:pPr>
@@ -3888,43 +2973,6 @@
           <w:lang w:eastAsia="pt-BR"/>
         </w:rPr>
       </w:pPr>
-    </w:p>
-    <w:p>
-      <w:pPr>
-        <w:pStyle w:val="Ttulo2"/>
-        <w:numPr>
-          <w:ilvl w:val="0"/>
-          <w:numId w:val="40"/>
-        </w:numPr>
-      </w:pPr>
-      <w:bookmarkStart w:id="13" w:name="_Toc517094792"/>
-      <w:r>
-        <w:t>Referências</w:t>
-      </w:r>
-      <w:bookmarkEnd w:id="13"/>
-    </w:p>
-    <w:p>
-      <w:pPr>
-        <w:pStyle w:val="western"/>
-        <w:rPr>
-          <w:rFonts w:ascii="Segoe UI" w:hAnsi="Segoe UI" w:cs="Segoe UI"/>
-          <w:i/>
-          <w:color w:val="BFBFBF" w:themeColor="background1" w:themeShade="BF"/>
-          <w:sz w:val="24"/>
-          <w:szCs w:val="24"/>
-        </w:rPr>
-      </w:pPr>
-      <w:r>
-        <w:rPr>
-          <w:rFonts w:ascii="Segoe UI" w:hAnsi="Segoe UI" w:cs="Segoe UI"/>
-          <w:i/>
-          <w:iCs/>
-          <w:color w:val="BFBFBF" w:themeColor="background1" w:themeShade="BF"/>
-          <w:sz w:val="24"/>
-          <w:szCs w:val="24"/>
-        </w:rPr>
-        <w:t>&lt;Indicar documentos ou repositórios que serviram de base ou que complementam as informações contidas neste Plano. Exemplos: Documento de Arquitetura, Atas de DCT, repositório de requisitos, etc.&gt;</w:t>
-      </w:r>
     </w:p>
     <w:p>
       <w:pPr>
@@ -7504,7 +6552,7 @@
   <w:abstractNum w:abstractNumId="27" w15:restartNumberingAfterBreak="0">
     <w:nsid w:val="4C1806CC"/>
     <w:multiLevelType w:val="hybridMultilevel"/>
-    <w:tmpl w:val="FBC2F0C4"/>
+    <w:tmpl w:val="D79AB708"/>
     <w:lvl w:ilvl="0" w:tplc="0416000B">
       <w:start w:val="1"/>
       <w:numFmt w:val="bullet"/>
@@ -8406,6 +7454,119 @@
     </w:lvl>
   </w:abstractNum>
   <w:abstractNum w:abstractNumId="35" w15:restartNumberingAfterBreak="0">
+    <w:nsid w:val="6ADB2579"/>
+    <w:multiLevelType w:val="hybridMultilevel"/>
+    <w:tmpl w:val="B17EDE8A"/>
+    <w:lvl w:ilvl="0" w:tplc="04160001">
+      <w:start w:val="1"/>
+      <w:numFmt w:val="bullet"/>
+      <w:lvlText w:val=""/>
+      <w:lvlJc w:val="left"/>
+      <w:pPr>
+        <w:ind w:left="720" w:hanging="360"/>
+      </w:pPr>
+      <w:rPr>
+        <w:rFonts w:ascii="Symbol" w:hAnsi="Symbol" w:hint="default"/>
+      </w:rPr>
+    </w:lvl>
+    <w:lvl w:ilvl="1" w:tplc="04160003" w:tentative="1">
+      <w:start w:val="1"/>
+      <w:numFmt w:val="bullet"/>
+      <w:lvlText w:val="o"/>
+      <w:lvlJc w:val="left"/>
+      <w:pPr>
+        <w:ind w:left="1440" w:hanging="360"/>
+      </w:pPr>
+      <w:rPr>
+        <w:rFonts w:ascii="Courier New" w:hAnsi="Courier New" w:cs="Courier New" w:hint="default"/>
+      </w:rPr>
+    </w:lvl>
+    <w:lvl w:ilvl="2" w:tplc="04160005" w:tentative="1">
+      <w:start w:val="1"/>
+      <w:numFmt w:val="bullet"/>
+      <w:lvlText w:val=""/>
+      <w:lvlJc w:val="left"/>
+      <w:pPr>
+        <w:ind w:left="2160" w:hanging="360"/>
+      </w:pPr>
+      <w:rPr>
+        <w:rFonts w:ascii="Wingdings" w:hAnsi="Wingdings" w:hint="default"/>
+      </w:rPr>
+    </w:lvl>
+    <w:lvl w:ilvl="3" w:tplc="04160001" w:tentative="1">
+      <w:start w:val="1"/>
+      <w:numFmt w:val="bullet"/>
+      <w:lvlText w:val=""/>
+      <w:lvlJc w:val="left"/>
+      <w:pPr>
+        <w:ind w:left="2880" w:hanging="360"/>
+      </w:pPr>
+      <w:rPr>
+        <w:rFonts w:ascii="Symbol" w:hAnsi="Symbol" w:hint="default"/>
+      </w:rPr>
+    </w:lvl>
+    <w:lvl w:ilvl="4" w:tplc="04160003" w:tentative="1">
+      <w:start w:val="1"/>
+      <w:numFmt w:val="bullet"/>
+      <w:lvlText w:val="o"/>
+      <w:lvlJc w:val="left"/>
+      <w:pPr>
+        <w:ind w:left="3600" w:hanging="360"/>
+      </w:pPr>
+      <w:rPr>
+        <w:rFonts w:ascii="Courier New" w:hAnsi="Courier New" w:cs="Courier New" w:hint="default"/>
+      </w:rPr>
+    </w:lvl>
+    <w:lvl w:ilvl="5" w:tplc="04160005" w:tentative="1">
+      <w:start w:val="1"/>
+      <w:numFmt w:val="bullet"/>
+      <w:lvlText w:val=""/>
+      <w:lvlJc w:val="left"/>
+      <w:pPr>
+        <w:ind w:left="4320" w:hanging="360"/>
+      </w:pPr>
+      <w:rPr>
+        <w:rFonts w:ascii="Wingdings" w:hAnsi="Wingdings" w:hint="default"/>
+      </w:rPr>
+    </w:lvl>
+    <w:lvl w:ilvl="6" w:tplc="04160001" w:tentative="1">
+      <w:start w:val="1"/>
+      <w:numFmt w:val="bullet"/>
+      <w:lvlText w:val=""/>
+      <w:lvlJc w:val="left"/>
+      <w:pPr>
+        <w:ind w:left="5040" w:hanging="360"/>
+      </w:pPr>
+      <w:rPr>
+        <w:rFonts w:ascii="Symbol" w:hAnsi="Symbol" w:hint="default"/>
+      </w:rPr>
+    </w:lvl>
+    <w:lvl w:ilvl="7" w:tplc="04160003" w:tentative="1">
+      <w:start w:val="1"/>
+      <w:numFmt w:val="bullet"/>
+      <w:lvlText w:val="o"/>
+      <w:lvlJc w:val="left"/>
+      <w:pPr>
+        <w:ind w:left="5760" w:hanging="360"/>
+      </w:pPr>
+      <w:rPr>
+        <w:rFonts w:ascii="Courier New" w:hAnsi="Courier New" w:cs="Courier New" w:hint="default"/>
+      </w:rPr>
+    </w:lvl>
+    <w:lvl w:ilvl="8" w:tplc="04160005" w:tentative="1">
+      <w:start w:val="1"/>
+      <w:numFmt w:val="bullet"/>
+      <w:lvlText w:val=""/>
+      <w:lvlJc w:val="left"/>
+      <w:pPr>
+        <w:ind w:left="6480" w:hanging="360"/>
+      </w:pPr>
+      <w:rPr>
+        <w:rFonts w:ascii="Wingdings" w:hAnsi="Wingdings" w:hint="default"/>
+      </w:rPr>
+    </w:lvl>
+  </w:abstractNum>
+  <w:abstractNum w:abstractNumId="36" w15:restartNumberingAfterBreak="0">
     <w:nsid w:val="6E6D1DD7"/>
     <w:multiLevelType w:val="multilevel"/>
     <w:tmpl w:val="6DF0F122"/>
@@ -8554,7 +7715,7 @@
       </w:rPr>
     </w:lvl>
   </w:abstractNum>
-  <w:abstractNum w:abstractNumId="36" w15:restartNumberingAfterBreak="0">
+  <w:abstractNum w:abstractNumId="37" w15:restartNumberingAfterBreak="0">
     <w:nsid w:val="6EB43141"/>
     <w:multiLevelType w:val="hybridMultilevel"/>
     <w:tmpl w:val="AE58072E"/>
@@ -8667,7 +7828,7 @@
       </w:rPr>
     </w:lvl>
   </w:abstractNum>
-  <w:abstractNum w:abstractNumId="37" w15:restartNumberingAfterBreak="0">
+  <w:abstractNum w:abstractNumId="38" w15:restartNumberingAfterBreak="0">
     <w:nsid w:val="6FE20EA2"/>
     <w:multiLevelType w:val="hybridMultilevel"/>
     <w:tmpl w:val="C090F2F2"/>
@@ -8780,7 +7941,7 @@
       </w:rPr>
     </w:lvl>
   </w:abstractNum>
-  <w:abstractNum w:abstractNumId="38" w15:restartNumberingAfterBreak="0">
+  <w:abstractNum w:abstractNumId="39" w15:restartNumberingAfterBreak="0">
     <w:nsid w:val="6FF0213D"/>
     <w:multiLevelType w:val="hybridMultilevel"/>
     <w:tmpl w:val="C4E2A79E"/>
@@ -8790,7 +7951,7 @@
       <w:lvlText w:val=""/>
       <w:lvlJc w:val="left"/>
       <w:pPr>
-        <w:ind w:left="720" w:hanging="360"/>
+        <w:ind w:left="1068" w:hanging="360"/>
       </w:pPr>
       <w:rPr>
         <w:rFonts w:ascii="Symbol" w:hAnsi="Symbol" w:hint="default"/>
@@ -8802,7 +7963,7 @@
       <w:lvlText w:val="o"/>
       <w:lvlJc w:val="left"/>
       <w:pPr>
-        <w:ind w:left="1440" w:hanging="360"/>
+        <w:ind w:left="1788" w:hanging="360"/>
       </w:pPr>
       <w:rPr>
         <w:rFonts w:ascii="Courier New" w:hAnsi="Courier New" w:cs="Courier New" w:hint="default"/>
@@ -8814,7 +7975,7 @@
       <w:lvlText w:val=""/>
       <w:lvlJc w:val="left"/>
       <w:pPr>
-        <w:ind w:left="2160" w:hanging="360"/>
+        <w:ind w:left="2508" w:hanging="360"/>
       </w:pPr>
       <w:rPr>
         <w:rFonts w:ascii="Wingdings" w:hAnsi="Wingdings" w:hint="default"/>
@@ -8826,7 +7987,7 @@
       <w:lvlText w:val=""/>
       <w:lvlJc w:val="left"/>
       <w:pPr>
-        <w:ind w:left="2880" w:hanging="360"/>
+        <w:ind w:left="3228" w:hanging="360"/>
       </w:pPr>
       <w:rPr>
         <w:rFonts w:ascii="Symbol" w:hAnsi="Symbol" w:hint="default"/>
@@ -8838,7 +7999,7 @@
       <w:lvlText w:val="o"/>
       <w:lvlJc w:val="left"/>
       <w:pPr>
-        <w:ind w:left="3600" w:hanging="360"/>
+        <w:ind w:left="3948" w:hanging="360"/>
       </w:pPr>
       <w:rPr>
         <w:rFonts w:ascii="Courier New" w:hAnsi="Courier New" w:cs="Courier New" w:hint="default"/>
@@ -8850,7 +8011,7 @@
       <w:lvlText w:val=""/>
       <w:lvlJc w:val="left"/>
       <w:pPr>
-        <w:ind w:left="4320" w:hanging="360"/>
+        <w:ind w:left="4668" w:hanging="360"/>
       </w:pPr>
       <w:rPr>
         <w:rFonts w:ascii="Wingdings" w:hAnsi="Wingdings" w:hint="default"/>
@@ -8862,7 +8023,7 @@
       <w:lvlText w:val=""/>
       <w:lvlJc w:val="left"/>
       <w:pPr>
-        <w:ind w:left="5040" w:hanging="360"/>
+        <w:ind w:left="5388" w:hanging="360"/>
       </w:pPr>
       <w:rPr>
         <w:rFonts w:ascii="Symbol" w:hAnsi="Symbol" w:hint="default"/>
@@ -8874,7 +8035,7 @@
       <w:lvlText w:val="o"/>
       <w:lvlJc w:val="left"/>
       <w:pPr>
-        <w:ind w:left="5760" w:hanging="360"/>
+        <w:ind w:left="6108" w:hanging="360"/>
       </w:pPr>
       <w:rPr>
         <w:rFonts w:ascii="Courier New" w:hAnsi="Courier New" w:cs="Courier New" w:hint="default"/>
@@ -8886,14 +8047,14 @@
       <w:lvlText w:val=""/>
       <w:lvlJc w:val="left"/>
       <w:pPr>
-        <w:ind w:left="6480" w:hanging="360"/>
+        <w:ind w:left="6828" w:hanging="360"/>
       </w:pPr>
       <w:rPr>
         <w:rFonts w:ascii="Wingdings" w:hAnsi="Wingdings" w:hint="default"/>
       </w:rPr>
     </w:lvl>
   </w:abstractNum>
-  <w:abstractNum w:abstractNumId="39" w15:restartNumberingAfterBreak="0">
+  <w:abstractNum w:abstractNumId="40" w15:restartNumberingAfterBreak="0">
     <w:nsid w:val="711202D8"/>
     <w:multiLevelType w:val="hybridMultilevel"/>
     <w:tmpl w:val="9C807C44"/>
@@ -9000,6 +8161,232 @@
       <w:lvlJc w:val="left"/>
       <w:pPr>
         <w:ind w:left="6480" w:hanging="360"/>
+      </w:pPr>
+      <w:rPr>
+        <w:rFonts w:ascii="Wingdings" w:hAnsi="Wingdings" w:hint="default"/>
+      </w:rPr>
+    </w:lvl>
+  </w:abstractNum>
+  <w:abstractNum w:abstractNumId="41" w15:restartNumberingAfterBreak="0">
+    <w:nsid w:val="769F0070"/>
+    <w:multiLevelType w:val="hybridMultilevel"/>
+    <w:tmpl w:val="DD2C6D14"/>
+    <w:lvl w:ilvl="0" w:tplc="0416000B">
+      <w:start w:val="1"/>
+      <w:numFmt w:val="bullet"/>
+      <w:lvlText w:val=""/>
+      <w:lvlJc w:val="left"/>
+      <w:pPr>
+        <w:ind w:left="720" w:hanging="360"/>
+      </w:pPr>
+      <w:rPr>
+        <w:rFonts w:ascii="Wingdings" w:hAnsi="Wingdings" w:hint="default"/>
+      </w:rPr>
+    </w:lvl>
+    <w:lvl w:ilvl="1" w:tplc="04160003" w:tentative="1">
+      <w:start w:val="1"/>
+      <w:numFmt w:val="bullet"/>
+      <w:lvlText w:val="o"/>
+      <w:lvlJc w:val="left"/>
+      <w:pPr>
+        <w:ind w:left="1440" w:hanging="360"/>
+      </w:pPr>
+      <w:rPr>
+        <w:rFonts w:ascii="Courier New" w:hAnsi="Courier New" w:cs="Courier New" w:hint="default"/>
+      </w:rPr>
+    </w:lvl>
+    <w:lvl w:ilvl="2" w:tplc="04160005" w:tentative="1">
+      <w:start w:val="1"/>
+      <w:numFmt w:val="bullet"/>
+      <w:lvlText w:val=""/>
+      <w:lvlJc w:val="left"/>
+      <w:pPr>
+        <w:ind w:left="2160" w:hanging="360"/>
+      </w:pPr>
+      <w:rPr>
+        <w:rFonts w:ascii="Wingdings" w:hAnsi="Wingdings" w:hint="default"/>
+      </w:rPr>
+    </w:lvl>
+    <w:lvl w:ilvl="3" w:tplc="04160001" w:tentative="1">
+      <w:start w:val="1"/>
+      <w:numFmt w:val="bullet"/>
+      <w:lvlText w:val=""/>
+      <w:lvlJc w:val="left"/>
+      <w:pPr>
+        <w:ind w:left="2880" w:hanging="360"/>
+      </w:pPr>
+      <w:rPr>
+        <w:rFonts w:ascii="Symbol" w:hAnsi="Symbol" w:hint="default"/>
+      </w:rPr>
+    </w:lvl>
+    <w:lvl w:ilvl="4" w:tplc="04160003" w:tentative="1">
+      <w:start w:val="1"/>
+      <w:numFmt w:val="bullet"/>
+      <w:lvlText w:val="o"/>
+      <w:lvlJc w:val="left"/>
+      <w:pPr>
+        <w:ind w:left="3600" w:hanging="360"/>
+      </w:pPr>
+      <w:rPr>
+        <w:rFonts w:ascii="Courier New" w:hAnsi="Courier New" w:cs="Courier New" w:hint="default"/>
+      </w:rPr>
+    </w:lvl>
+    <w:lvl w:ilvl="5" w:tplc="04160005" w:tentative="1">
+      <w:start w:val="1"/>
+      <w:numFmt w:val="bullet"/>
+      <w:lvlText w:val=""/>
+      <w:lvlJc w:val="left"/>
+      <w:pPr>
+        <w:ind w:left="4320" w:hanging="360"/>
+      </w:pPr>
+      <w:rPr>
+        <w:rFonts w:ascii="Wingdings" w:hAnsi="Wingdings" w:hint="default"/>
+      </w:rPr>
+    </w:lvl>
+    <w:lvl w:ilvl="6" w:tplc="04160001" w:tentative="1">
+      <w:start w:val="1"/>
+      <w:numFmt w:val="bullet"/>
+      <w:lvlText w:val=""/>
+      <w:lvlJc w:val="left"/>
+      <w:pPr>
+        <w:ind w:left="5040" w:hanging="360"/>
+      </w:pPr>
+      <w:rPr>
+        <w:rFonts w:ascii="Symbol" w:hAnsi="Symbol" w:hint="default"/>
+      </w:rPr>
+    </w:lvl>
+    <w:lvl w:ilvl="7" w:tplc="04160003" w:tentative="1">
+      <w:start w:val="1"/>
+      <w:numFmt w:val="bullet"/>
+      <w:lvlText w:val="o"/>
+      <w:lvlJc w:val="left"/>
+      <w:pPr>
+        <w:ind w:left="5760" w:hanging="360"/>
+      </w:pPr>
+      <w:rPr>
+        <w:rFonts w:ascii="Courier New" w:hAnsi="Courier New" w:cs="Courier New" w:hint="default"/>
+      </w:rPr>
+    </w:lvl>
+    <w:lvl w:ilvl="8" w:tplc="04160005" w:tentative="1">
+      <w:start w:val="1"/>
+      <w:numFmt w:val="bullet"/>
+      <w:lvlText w:val=""/>
+      <w:lvlJc w:val="left"/>
+      <w:pPr>
+        <w:ind w:left="6480" w:hanging="360"/>
+      </w:pPr>
+      <w:rPr>
+        <w:rFonts w:ascii="Wingdings" w:hAnsi="Wingdings" w:hint="default"/>
+      </w:rPr>
+    </w:lvl>
+  </w:abstractNum>
+  <w:abstractNum w:abstractNumId="42" w15:restartNumberingAfterBreak="0">
+    <w:nsid w:val="7AB30694"/>
+    <w:multiLevelType w:val="hybridMultilevel"/>
+    <w:tmpl w:val="25B4E904"/>
+    <w:lvl w:ilvl="0" w:tplc="0416000B">
+      <w:start w:val="1"/>
+      <w:numFmt w:val="bullet"/>
+      <w:lvlText w:val=""/>
+      <w:lvlJc w:val="left"/>
+      <w:pPr>
+        <w:ind w:left="1253" w:hanging="360"/>
+      </w:pPr>
+      <w:rPr>
+        <w:rFonts w:ascii="Wingdings" w:hAnsi="Wingdings" w:hint="default"/>
+      </w:rPr>
+    </w:lvl>
+    <w:lvl w:ilvl="1" w:tplc="04160003" w:tentative="1">
+      <w:start w:val="1"/>
+      <w:numFmt w:val="bullet"/>
+      <w:lvlText w:val="o"/>
+      <w:lvlJc w:val="left"/>
+      <w:pPr>
+        <w:ind w:left="1973" w:hanging="360"/>
+      </w:pPr>
+      <w:rPr>
+        <w:rFonts w:ascii="Courier New" w:hAnsi="Courier New" w:cs="Courier New" w:hint="default"/>
+      </w:rPr>
+    </w:lvl>
+    <w:lvl w:ilvl="2" w:tplc="04160005" w:tentative="1">
+      <w:start w:val="1"/>
+      <w:numFmt w:val="bullet"/>
+      <w:lvlText w:val=""/>
+      <w:lvlJc w:val="left"/>
+      <w:pPr>
+        <w:ind w:left="2693" w:hanging="360"/>
+      </w:pPr>
+      <w:rPr>
+        <w:rFonts w:ascii="Wingdings" w:hAnsi="Wingdings" w:hint="default"/>
+      </w:rPr>
+    </w:lvl>
+    <w:lvl w:ilvl="3" w:tplc="04160001" w:tentative="1">
+      <w:start w:val="1"/>
+      <w:numFmt w:val="bullet"/>
+      <w:lvlText w:val=""/>
+      <w:lvlJc w:val="left"/>
+      <w:pPr>
+        <w:ind w:left="3413" w:hanging="360"/>
+      </w:pPr>
+      <w:rPr>
+        <w:rFonts w:ascii="Symbol" w:hAnsi="Symbol" w:hint="default"/>
+      </w:rPr>
+    </w:lvl>
+    <w:lvl w:ilvl="4" w:tplc="04160003" w:tentative="1">
+      <w:start w:val="1"/>
+      <w:numFmt w:val="bullet"/>
+      <w:lvlText w:val="o"/>
+      <w:lvlJc w:val="left"/>
+      <w:pPr>
+        <w:ind w:left="4133" w:hanging="360"/>
+      </w:pPr>
+      <w:rPr>
+        <w:rFonts w:ascii="Courier New" w:hAnsi="Courier New" w:cs="Courier New" w:hint="default"/>
+      </w:rPr>
+    </w:lvl>
+    <w:lvl w:ilvl="5" w:tplc="04160005" w:tentative="1">
+      <w:start w:val="1"/>
+      <w:numFmt w:val="bullet"/>
+      <w:lvlText w:val=""/>
+      <w:lvlJc w:val="left"/>
+      <w:pPr>
+        <w:ind w:left="4853" w:hanging="360"/>
+      </w:pPr>
+      <w:rPr>
+        <w:rFonts w:ascii="Wingdings" w:hAnsi="Wingdings" w:hint="default"/>
+      </w:rPr>
+    </w:lvl>
+    <w:lvl w:ilvl="6" w:tplc="04160001" w:tentative="1">
+      <w:start w:val="1"/>
+      <w:numFmt w:val="bullet"/>
+      <w:lvlText w:val=""/>
+      <w:lvlJc w:val="left"/>
+      <w:pPr>
+        <w:ind w:left="5573" w:hanging="360"/>
+      </w:pPr>
+      <w:rPr>
+        <w:rFonts w:ascii="Symbol" w:hAnsi="Symbol" w:hint="default"/>
+      </w:rPr>
+    </w:lvl>
+    <w:lvl w:ilvl="7" w:tplc="04160003" w:tentative="1">
+      <w:start w:val="1"/>
+      <w:numFmt w:val="bullet"/>
+      <w:lvlText w:val="o"/>
+      <w:lvlJc w:val="left"/>
+      <w:pPr>
+        <w:ind w:left="6293" w:hanging="360"/>
+      </w:pPr>
+      <w:rPr>
+        <w:rFonts w:ascii="Courier New" w:hAnsi="Courier New" w:cs="Courier New" w:hint="default"/>
+      </w:rPr>
+    </w:lvl>
+    <w:lvl w:ilvl="8" w:tplc="04160005" w:tentative="1">
+      <w:start w:val="1"/>
+      <w:numFmt w:val="bullet"/>
+      <w:lvlText w:val=""/>
+      <w:lvlJc w:val="left"/>
+      <w:pPr>
+        <w:ind w:left="7013" w:hanging="360"/>
       </w:pPr>
       <w:rPr>
         <w:rFonts w:ascii="Wingdings" w:hAnsi="Wingdings" w:hint="default"/>
@@ -9022,7 +8409,7 @@
     <w:abstractNumId w:val="18"/>
   </w:num>
   <w:num w:numId="6">
-    <w:abstractNumId w:val="36"/>
+    <w:abstractNumId w:val="37"/>
   </w:num>
   <w:num w:numId="7">
     <w:abstractNumId w:val="9"/>
@@ -9049,7 +8436,7 @@
     <w:abstractNumId w:val="32"/>
   </w:num>
   <w:num w:numId="15">
-    <w:abstractNumId w:val="35"/>
+    <w:abstractNumId w:val="36"/>
   </w:num>
   <w:num w:numId="16">
     <w:abstractNumId w:val="15"/>
@@ -9067,10 +8454,10 @@
     <w:abstractNumId w:val="14"/>
   </w:num>
   <w:num w:numId="21">
-    <w:abstractNumId w:val="37"/>
+    <w:abstractNumId w:val="38"/>
   </w:num>
   <w:num w:numId="22">
-    <w:abstractNumId w:val="38"/>
+    <w:abstractNumId w:val="39"/>
   </w:num>
   <w:num w:numId="23">
     <w:abstractNumId w:val="27"/>
@@ -9109,7 +8496,7 @@
     <w:abstractNumId w:val="10"/>
   </w:num>
   <w:num w:numId="35">
-    <w:abstractNumId w:val="39"/>
+    <w:abstractNumId w:val="40"/>
   </w:num>
   <w:num w:numId="36">
     <w:abstractNumId w:val="3"/>
@@ -9125,6 +8512,15 @@
   </w:num>
   <w:num w:numId="40">
     <w:abstractNumId w:val="20"/>
+  </w:num>
+  <w:num w:numId="41">
+    <w:abstractNumId w:val="42"/>
+  </w:num>
+  <w:num w:numId="42">
+    <w:abstractNumId w:val="35"/>
+  </w:num>
+  <w:num w:numId="43">
+    <w:abstractNumId w:val="41"/>
   </w:num>
 </w:numbering>
 </file>
@@ -9870,8 +9266,12 @@
     <w:autoRedefine/>
     <w:uiPriority w:val="39"/>
     <w:unhideWhenUsed/>
-    <w:rsid w:val="002462DE"/>
+    <w:rsid w:val="00B61617"/>
     <w:pPr>
+      <w:tabs>
+        <w:tab w:val="left" w:pos="660"/>
+        <w:tab w:val="right" w:leader="dot" w:pos="8494"/>
+      </w:tabs>
       <w:spacing w:after="100"/>
       <w:ind w:left="220"/>
     </w:pPr>
@@ -10192,7 +9592,7 @@
 </file>
 
 <file path=customXml/itemProps1.xml><?xml version="1.0" encoding="utf-8"?>
-<ds:datastoreItem xmlns:ds="http://schemas.openxmlformats.org/officeDocument/2006/customXml" ds:itemID="{31836197-D2D7-4C36-87FE-4342F76430AA}">
+<ds:datastoreItem xmlns:ds="http://schemas.openxmlformats.org/officeDocument/2006/customXml" ds:itemID="{C2889257-6201-4CE2-8223-8E7AF1FE13BE}">
   <ds:schemaRefs>
     <ds:schemaRef ds:uri="http://schemas.openxmlformats.org/officeDocument/2006/bibliography"/>
   </ds:schemaRefs>

</xml_diff>